<commit_message>
Première partie des dictionnaires
</commit_message>
<xml_diff>
--- a/Bisoo Soubika - Python.docx
+++ b/Bisoo Soubika - Python.docx
@@ -318,7 +318,7 @@
           <w:r>
             <w:fldChar w:fldCharType="separate"/>
           </w:r>
-          <w:hyperlink w:anchor="_Toc90457776" w:history="1">
+          <w:hyperlink w:anchor="_Toc90471526" w:history="1">
             <w:r>
               <w:rPr>
                 <w:rStyle w:val="Lienhypertexte"/>
@@ -345,7 +345,7 @@
                 <w:noProof/>
                 <w:webHidden/>
               </w:rPr>
-              <w:instrText xml:space="preserve"> PAGEREF _Toc90457776 \h </w:instrText>
+              <w:instrText xml:space="preserve"> PAGEREF _Toc90471526 \h </w:instrText>
             </w:r>
             <w:r>
               <w:rPr>
@@ -383,10 +383,12 @@
               <w:tab w:val="right" w:leader="dot" w:pos="9062"/>
             </w:tabs>
             <w:rPr>
+              <w:rFonts w:eastAsiaTheme="minorEastAsia"/>
               <w:noProof/>
+              <w:lang w:eastAsia="fr-FR"/>
             </w:rPr>
           </w:pPr>
-          <w:hyperlink w:anchor="_Toc90457777" w:history="1">
+          <w:hyperlink w:anchor="_Toc90471527" w:history="1">
             <w:r>
               <w:rPr>
                 <w:rStyle w:val="Lienhypertexte"/>
@@ -413,7 +415,7 @@
                 <w:noProof/>
                 <w:webHidden/>
               </w:rPr>
-              <w:instrText xml:space="preserve"> PAGEREF _Toc90457777 \h </w:instrText>
+              <w:instrText xml:space="preserve"> PAGEREF _Toc90471527 \h </w:instrText>
             </w:r>
             <w:r>
               <w:rPr>
@@ -451,10 +453,12 @@
               <w:tab w:val="right" w:leader="dot" w:pos="9062"/>
             </w:tabs>
             <w:rPr>
+              <w:rFonts w:eastAsiaTheme="minorEastAsia"/>
               <w:noProof/>
+              <w:lang w:eastAsia="fr-FR"/>
             </w:rPr>
           </w:pPr>
-          <w:hyperlink w:anchor="_Toc90457778" w:history="1">
+          <w:hyperlink w:anchor="_Toc90471528" w:history="1">
             <w:r>
               <w:rPr>
                 <w:rStyle w:val="Lienhypertexte"/>
@@ -481,7 +485,7 @@
                 <w:noProof/>
                 <w:webHidden/>
               </w:rPr>
-              <w:instrText xml:space="preserve"> PAGEREF _Toc90457778 \h </w:instrText>
+              <w:instrText xml:space="preserve"> PAGEREF _Toc90471528 \h </w:instrText>
             </w:r>
             <w:r>
               <w:rPr>
@@ -519,10 +523,12 @@
               <w:tab w:val="right" w:leader="dot" w:pos="9062"/>
             </w:tabs>
             <w:rPr>
+              <w:rFonts w:eastAsiaTheme="minorEastAsia"/>
               <w:noProof/>
+              <w:lang w:eastAsia="fr-FR"/>
             </w:rPr>
           </w:pPr>
-          <w:hyperlink w:anchor="_Toc90457779" w:history="1">
+          <w:hyperlink w:anchor="_Toc90471529" w:history="1">
             <w:r>
               <w:rPr>
                 <w:rStyle w:val="Lienhypertexte"/>
@@ -549,7 +555,7 @@
                 <w:noProof/>
                 <w:webHidden/>
               </w:rPr>
-              <w:instrText xml:space="preserve"> PAGEREF _Toc90457779 \h </w:instrText>
+              <w:instrText xml:space="preserve"> PAGEREF _Toc90471529 \h </w:instrText>
             </w:r>
             <w:r>
               <w:rPr>
@@ -587,10 +593,12 @@
               <w:tab w:val="right" w:leader="dot" w:pos="9062"/>
             </w:tabs>
             <w:rPr>
+              <w:rFonts w:eastAsiaTheme="minorEastAsia"/>
               <w:noProof/>
+              <w:lang w:eastAsia="fr-FR"/>
             </w:rPr>
           </w:pPr>
-          <w:hyperlink w:anchor="_Toc90457780" w:history="1">
+          <w:hyperlink w:anchor="_Toc90471530" w:history="1">
             <w:r>
               <w:rPr>
                 <w:rStyle w:val="Lienhypertexte"/>
@@ -617,7 +625,7 @@
                 <w:noProof/>
                 <w:webHidden/>
               </w:rPr>
-              <w:instrText xml:space="preserve"> PAGEREF _Toc90457780 \h </w:instrText>
+              <w:instrText xml:space="preserve"> PAGEREF _Toc90471530 \h </w:instrText>
             </w:r>
             <w:r>
               <w:rPr>
@@ -660,7 +668,7 @@
               <w:lang w:eastAsia="fr-FR"/>
             </w:rPr>
           </w:pPr>
-          <w:hyperlink w:anchor="_Toc90457781" w:history="1">
+          <w:hyperlink w:anchor="_Toc90471531" w:history="1">
             <w:r>
               <w:rPr>
                 <w:rStyle w:val="Lienhypertexte"/>
@@ -687,7 +695,7 @@
                 <w:noProof/>
                 <w:webHidden/>
               </w:rPr>
-              <w:instrText xml:space="preserve"> PAGEREF _Toc90457781 \h </w:instrText>
+              <w:instrText xml:space="preserve"> PAGEREF _Toc90471531 \h </w:instrText>
             </w:r>
             <w:r>
               <w:rPr>
@@ -725,10 +733,12 @@
               <w:tab w:val="right" w:leader="dot" w:pos="9062"/>
             </w:tabs>
             <w:rPr>
+              <w:rFonts w:eastAsiaTheme="minorEastAsia"/>
               <w:noProof/>
+              <w:lang w:eastAsia="fr-FR"/>
             </w:rPr>
           </w:pPr>
-          <w:hyperlink w:anchor="_Toc90457782" w:history="1">
+          <w:hyperlink w:anchor="_Toc90471532" w:history="1">
             <w:r>
               <w:rPr>
                 <w:rStyle w:val="Lienhypertexte"/>
@@ -755,7 +765,7 @@
                 <w:noProof/>
                 <w:webHidden/>
               </w:rPr>
-              <w:instrText xml:space="preserve"> PAGEREF _Toc90457782 \h </w:instrText>
+              <w:instrText xml:space="preserve"> PAGEREF _Toc90471532 \h </w:instrText>
             </w:r>
             <w:r>
               <w:rPr>
@@ -793,10 +803,12 @@
               <w:tab w:val="right" w:leader="dot" w:pos="9062"/>
             </w:tabs>
             <w:rPr>
+              <w:rFonts w:eastAsiaTheme="minorEastAsia"/>
               <w:noProof/>
+              <w:lang w:eastAsia="fr-FR"/>
             </w:rPr>
           </w:pPr>
-          <w:hyperlink w:anchor="_Toc90457783" w:history="1">
+          <w:hyperlink w:anchor="_Toc90471533" w:history="1">
             <w:r>
               <w:rPr>
                 <w:rStyle w:val="Lienhypertexte"/>
@@ -823,7 +835,7 @@
                 <w:noProof/>
                 <w:webHidden/>
               </w:rPr>
-              <w:instrText xml:space="preserve"> PAGEREF _Toc90457783 \h </w:instrText>
+              <w:instrText xml:space="preserve"> PAGEREF _Toc90471533 \h </w:instrText>
             </w:r>
             <w:r>
               <w:rPr>
@@ -861,10 +873,12 @@
               <w:tab w:val="right" w:leader="dot" w:pos="9062"/>
             </w:tabs>
             <w:rPr>
+              <w:rFonts w:eastAsiaTheme="minorEastAsia"/>
               <w:noProof/>
+              <w:lang w:eastAsia="fr-FR"/>
             </w:rPr>
           </w:pPr>
-          <w:hyperlink w:anchor="_Toc90457784" w:history="1">
+          <w:hyperlink w:anchor="_Toc90471534" w:history="1">
             <w:r>
               <w:rPr>
                 <w:rStyle w:val="Lienhypertexte"/>
@@ -891,7 +905,7 @@
                 <w:noProof/>
                 <w:webHidden/>
               </w:rPr>
-              <w:instrText xml:space="preserve"> PAGEREF _Toc90457784 \h </w:instrText>
+              <w:instrText xml:space="preserve"> PAGEREF _Toc90471534 \h </w:instrText>
             </w:r>
             <w:r>
               <w:rPr>
@@ -929,10 +943,12 @@
               <w:tab w:val="right" w:leader="dot" w:pos="9062"/>
             </w:tabs>
             <w:rPr>
+              <w:rFonts w:eastAsiaTheme="minorEastAsia"/>
               <w:noProof/>
+              <w:lang w:eastAsia="fr-FR"/>
             </w:rPr>
           </w:pPr>
-          <w:hyperlink w:anchor="_Toc90457785" w:history="1">
+          <w:hyperlink w:anchor="_Toc90471535" w:history="1">
             <w:r>
               <w:rPr>
                 <w:rStyle w:val="Lienhypertexte"/>
@@ -959,7 +975,7 @@
                 <w:noProof/>
                 <w:webHidden/>
               </w:rPr>
-              <w:instrText xml:space="preserve"> PAGEREF _Toc90457785 \h </w:instrText>
+              <w:instrText xml:space="preserve"> PAGEREF _Toc90471535 \h </w:instrText>
             </w:r>
             <w:r>
               <w:rPr>
@@ -1002,7 +1018,7 @@
               <w:lang w:eastAsia="fr-FR"/>
             </w:rPr>
           </w:pPr>
-          <w:hyperlink w:anchor="_Toc90457786" w:history="1">
+          <w:hyperlink w:anchor="_Toc90471536" w:history="1">
             <w:r>
               <w:rPr>
                 <w:rStyle w:val="Lienhypertexte"/>
@@ -1029,7 +1045,7 @@
                 <w:noProof/>
                 <w:webHidden/>
               </w:rPr>
-              <w:instrText xml:space="preserve"> PAGEREF _Toc90457786 \h </w:instrText>
+              <w:instrText xml:space="preserve"> PAGEREF _Toc90471536 \h </w:instrText>
             </w:r>
             <w:r>
               <w:rPr>
@@ -1067,16 +1083,18 @@
               <w:tab w:val="right" w:leader="dot" w:pos="9062"/>
             </w:tabs>
             <w:rPr>
+              <w:rFonts w:eastAsiaTheme="minorEastAsia"/>
               <w:noProof/>
+              <w:lang w:eastAsia="fr-FR"/>
             </w:rPr>
           </w:pPr>
-          <w:hyperlink w:anchor="_Toc90457787" w:history="1">
+          <w:hyperlink w:anchor="_Toc90471537" w:history="1">
             <w:r>
               <w:rPr>
                 <w:rStyle w:val="Lienhypertexte"/>
                 <w:noProof/>
               </w:rPr>
-              <w:t>Qu’est ce qu’un dictionnaire en Python ?</w:t>
+              <w:t>Qu’est-ce qu’un dictionnaire en Python ?</w:t>
             </w:r>
             <w:r>
               <w:rPr>
@@ -1097,7 +1115,7 @@
                 <w:noProof/>
                 <w:webHidden/>
               </w:rPr>
-              <w:instrText xml:space="preserve"> PAGEREF _Toc90457787 \h </w:instrText>
+              <w:instrText xml:space="preserve"> PAGEREF _Toc90471537 \h </w:instrText>
             </w:r>
             <w:r>
               <w:rPr>
@@ -1135,30 +1153,18 @@
               <w:tab w:val="right" w:leader="dot" w:pos="9062"/>
             </w:tabs>
             <w:rPr>
+              <w:rFonts w:eastAsiaTheme="minorEastAsia"/>
               <w:noProof/>
+              <w:lang w:eastAsia="fr-FR"/>
             </w:rPr>
           </w:pPr>
-          <w:hyperlink w:anchor="_Toc90457788" w:history="1">
+          <w:hyperlink w:anchor="_Toc90471538" w:history="1">
             <w:r>
               <w:rPr>
                 <w:rStyle w:val="Lienhypertexte"/>
                 <w:noProof/>
               </w:rPr>
-              <w:t>Comment créer un d</w:t>
-            </w:r>
-            <w:r>
-              <w:rPr>
-                <w:rStyle w:val="Lienhypertexte"/>
-                <w:noProof/>
-              </w:rPr>
-              <w:t>i</w:t>
-            </w:r>
-            <w:r>
-              <w:rPr>
-                <w:rStyle w:val="Lienhypertexte"/>
-                <w:noProof/>
-              </w:rPr>
-              <w:t>ctionnaire en Python ?</w:t>
+              <w:t>Comment créer un dictionnaire en Python ?</w:t>
             </w:r>
             <w:r>
               <w:rPr>
@@ -1179,7 +1185,7 @@
                 <w:noProof/>
                 <w:webHidden/>
               </w:rPr>
-              <w:instrText xml:space="preserve"> PAGEREF _Toc90457788 \h </w:instrText>
+              <w:instrText xml:space="preserve"> PAGEREF _Toc90471538 \h </w:instrText>
             </w:r>
             <w:r>
               <w:rPr>
@@ -1217,10 +1223,12 @@
               <w:tab w:val="right" w:leader="dot" w:pos="9062"/>
             </w:tabs>
             <w:rPr>
+              <w:rFonts w:eastAsiaTheme="minorEastAsia"/>
               <w:noProof/>
+              <w:lang w:eastAsia="fr-FR"/>
             </w:rPr>
           </w:pPr>
-          <w:hyperlink w:anchor="_Toc90457789" w:history="1">
+          <w:hyperlink w:anchor="_Toc90471539" w:history="1">
             <w:r>
               <w:rPr>
                 <w:rStyle w:val="Lienhypertexte"/>
@@ -1247,7 +1255,7 @@
                 <w:noProof/>
                 <w:webHidden/>
               </w:rPr>
-              <w:instrText xml:space="preserve"> PAGEREF _Toc90457789 \h </w:instrText>
+              <w:instrText xml:space="preserve"> PAGEREF _Toc90471539 \h </w:instrText>
             </w:r>
             <w:r>
               <w:rPr>
@@ -1285,10 +1293,12 @@
               <w:tab w:val="right" w:leader="dot" w:pos="9062"/>
             </w:tabs>
             <w:rPr>
+              <w:rFonts w:eastAsiaTheme="minorEastAsia"/>
               <w:noProof/>
+              <w:lang w:eastAsia="fr-FR"/>
             </w:rPr>
           </w:pPr>
-          <w:hyperlink w:anchor="_Toc90457790" w:history="1">
+          <w:hyperlink w:anchor="_Toc90471540" w:history="1">
             <w:r>
               <w:rPr>
                 <w:rStyle w:val="Lienhypertexte"/>
@@ -1315,7 +1325,7 @@
                 <w:noProof/>
                 <w:webHidden/>
               </w:rPr>
-              <w:instrText xml:space="preserve"> PAGEREF _Toc90457790 \h </w:instrText>
+              <w:instrText xml:space="preserve"> PAGEREF _Toc90471540 \h </w:instrText>
             </w:r>
             <w:r>
               <w:rPr>
@@ -1336,6 +1346,146 @@
                 <w:webHidden/>
               </w:rPr>
               <w:t>5</w:t>
+            </w:r>
+            <w:r>
+              <w:rPr>
+                <w:noProof/>
+                <w:webHidden/>
+              </w:rPr>
+              <w:fldChar w:fldCharType="end"/>
+            </w:r>
+          </w:hyperlink>
+        </w:p>
+        <w:p>
+          <w:pPr>
+            <w:pStyle w:val="TM2"/>
+            <w:tabs>
+              <w:tab w:val="right" w:leader="dot" w:pos="9062"/>
+            </w:tabs>
+            <w:rPr>
+              <w:rFonts w:eastAsiaTheme="minorEastAsia"/>
+              <w:noProof/>
+              <w:lang w:eastAsia="fr-FR"/>
+            </w:rPr>
+          </w:pPr>
+          <w:hyperlink w:anchor="_Toc90471541" w:history="1">
+            <w:r>
+              <w:rPr>
+                <w:rStyle w:val="Lienhypertexte"/>
+                <w:noProof/>
+              </w:rPr>
+              <w:t>Manipuler un dictionnaire de listes</w:t>
+            </w:r>
+            <w:r>
+              <w:rPr>
+                <w:noProof/>
+                <w:webHidden/>
+              </w:rPr>
+              <w:tab/>
+            </w:r>
+            <w:r>
+              <w:rPr>
+                <w:noProof/>
+                <w:webHidden/>
+              </w:rPr>
+              <w:fldChar w:fldCharType="begin"/>
+            </w:r>
+            <w:r>
+              <w:rPr>
+                <w:noProof/>
+                <w:webHidden/>
+              </w:rPr>
+              <w:instrText xml:space="preserve"> PAGEREF _Toc90471541 \h </w:instrText>
+            </w:r>
+            <w:r>
+              <w:rPr>
+                <w:noProof/>
+                <w:webHidden/>
+              </w:rPr>
+            </w:r>
+            <w:r>
+              <w:rPr>
+                <w:noProof/>
+                <w:webHidden/>
+              </w:rPr>
+              <w:fldChar w:fldCharType="separate"/>
+            </w:r>
+            <w:r>
+              <w:rPr>
+                <w:noProof/>
+                <w:webHidden/>
+              </w:rPr>
+              <w:t>6</w:t>
+            </w:r>
+            <w:r>
+              <w:rPr>
+                <w:noProof/>
+                <w:webHidden/>
+              </w:rPr>
+              <w:fldChar w:fldCharType="end"/>
+            </w:r>
+          </w:hyperlink>
+        </w:p>
+        <w:p>
+          <w:pPr>
+            <w:pStyle w:val="TM2"/>
+            <w:tabs>
+              <w:tab w:val="right" w:leader="dot" w:pos="9062"/>
+            </w:tabs>
+            <w:rPr>
+              <w:rFonts w:eastAsiaTheme="minorEastAsia"/>
+              <w:noProof/>
+              <w:lang w:eastAsia="fr-FR"/>
+            </w:rPr>
+          </w:pPr>
+          <w:hyperlink w:anchor="_Toc90471542" w:history="1">
+            <w:r>
+              <w:rPr>
+                <w:rStyle w:val="Lienhypertexte"/>
+                <w:noProof/>
+              </w:rPr>
+              <w:t>Manipuler un dictionnaire de dictionnaires</w:t>
+            </w:r>
+            <w:r>
+              <w:rPr>
+                <w:noProof/>
+                <w:webHidden/>
+              </w:rPr>
+              <w:tab/>
+            </w:r>
+            <w:r>
+              <w:rPr>
+                <w:noProof/>
+                <w:webHidden/>
+              </w:rPr>
+              <w:fldChar w:fldCharType="begin"/>
+            </w:r>
+            <w:r>
+              <w:rPr>
+                <w:noProof/>
+                <w:webHidden/>
+              </w:rPr>
+              <w:instrText xml:space="preserve"> PAGEREF _Toc90471542 \h </w:instrText>
+            </w:r>
+            <w:r>
+              <w:rPr>
+                <w:noProof/>
+                <w:webHidden/>
+              </w:rPr>
+            </w:r>
+            <w:r>
+              <w:rPr>
+                <w:noProof/>
+                <w:webHidden/>
+              </w:rPr>
+              <w:fldChar w:fldCharType="separate"/>
+            </w:r>
+            <w:r>
+              <w:rPr>
+                <w:noProof/>
+                <w:webHidden/>
+              </w:rPr>
+              <w:t>6</w:t>
             </w:r>
             <w:r>
               <w:rPr>
@@ -1389,7 +1539,7 @@
       <w:pPr>
         <w:pStyle w:val="Titre1"/>
       </w:pPr>
-      <w:bookmarkStart w:id="1" w:name="_Toc90457776"/>
+      <w:bookmarkStart w:id="1" w:name="_Toc90471526"/>
       <w:r>
         <w:lastRenderedPageBreak/>
         <w:t>Veille 1 : Les variables</w:t>
@@ -1412,7 +1562,7 @@
       <w:pPr>
         <w:pStyle w:val="Titre2"/>
       </w:pPr>
-      <w:bookmarkStart w:id="2" w:name="_Toc90457777"/>
+      <w:bookmarkStart w:id="2" w:name="_Toc90471527"/>
       <w:r>
         <w:t>Qu’est-ce qu’une variable ?</w:t>
       </w:r>
@@ -1449,7 +1599,7 @@
       <w:pPr>
         <w:pStyle w:val="Titre2"/>
       </w:pPr>
-      <w:bookmarkStart w:id="3" w:name="_Toc90457778"/>
+      <w:bookmarkStart w:id="3" w:name="_Toc90471528"/>
       <w:r>
         <w:t>Lister les types de variables :</w:t>
       </w:r>
@@ -1564,7 +1714,7 @@
       <w:pPr>
         <w:pStyle w:val="Titre2"/>
       </w:pPr>
-      <w:bookmarkStart w:id="4" w:name="_Toc90457779"/>
+      <w:bookmarkStart w:id="4" w:name="_Toc90471529"/>
       <w:r>
         <w:t>Lister les opérateurs Python :</w:t>
       </w:r>
@@ -1716,7 +1866,7 @@
       <w:pPr>
         <w:pStyle w:val="Titre2"/>
       </w:pPr>
-      <w:bookmarkStart w:id="5" w:name="_Toc90457780"/>
+      <w:bookmarkStart w:id="5" w:name="_Toc90471530"/>
       <w:r>
         <w:t>Lister les fonctions utiles pour traiter les chaînes de caractères</w:t>
       </w:r>
@@ -1963,7 +2113,7 @@
       <w:pPr>
         <w:pStyle w:val="Titre1"/>
       </w:pPr>
-      <w:bookmarkStart w:id="6" w:name="_Toc90457781"/>
+      <w:bookmarkStart w:id="6" w:name="_Toc90471531"/>
       <w:r>
         <w:lastRenderedPageBreak/>
         <w:t>Veille 2 : Les listes et les Tuples</w:t>
@@ -1980,7 +2130,7 @@
       <w:pPr>
         <w:pStyle w:val="Titre2"/>
       </w:pPr>
-      <w:bookmarkStart w:id="7" w:name="_Toc90457782"/>
+      <w:bookmarkStart w:id="7" w:name="_Toc90471532"/>
       <w:r>
         <w:t>Qu’</w:t>
       </w:r>
@@ -2017,7 +2167,7 @@
       <w:pPr>
         <w:pStyle w:val="Titre2"/>
       </w:pPr>
-      <w:bookmarkStart w:id="8" w:name="_Toc90457783"/>
+      <w:bookmarkStart w:id="8" w:name="_Toc90471533"/>
       <w:r>
         <w:t>Lister les fonctions utiles pour manipuler les listes</w:t>
       </w:r>
@@ -2159,7 +2309,7 @@
       <w:pPr>
         <w:pStyle w:val="Titre2"/>
       </w:pPr>
-      <w:bookmarkStart w:id="9" w:name="_Toc90457784"/>
+      <w:bookmarkStart w:id="9" w:name="_Toc90471534"/>
       <w:r>
         <w:t>Comment parcourir une liste ?</w:t>
       </w:r>
@@ -2273,7 +2423,7 @@
       <w:pPr>
         <w:pStyle w:val="Titre2"/>
       </w:pPr>
-      <w:bookmarkStart w:id="10" w:name="_Toc90457785"/>
+      <w:bookmarkStart w:id="10" w:name="_Toc90471535"/>
       <w:r>
         <w:t>Explorer les listes de compréhension</w:t>
       </w:r>
@@ -2470,7 +2620,7 @@
       <w:pPr>
         <w:pStyle w:val="Titre1"/>
       </w:pPr>
-      <w:bookmarkStart w:id="11" w:name="_Toc90457786"/>
+      <w:bookmarkStart w:id="11" w:name="_Toc90471536"/>
       <w:r>
         <w:lastRenderedPageBreak/>
         <w:t>Veille 3 : Les Dictionnaires</w:t>
@@ -2483,15 +2633,13 @@
       <w:pPr>
         <w:pStyle w:val="Titre2"/>
       </w:pPr>
-      <w:bookmarkStart w:id="12" w:name="_Toc90457787"/>
+      <w:bookmarkStart w:id="12" w:name="_Toc90471537"/>
       <w:r>
         <w:t>Qu’</w:t>
       </w:r>
-      <w:proofErr w:type="spellStart"/>
-      <w:r>
-        <w:t>est ce</w:t>
-      </w:r>
-      <w:proofErr w:type="spellEnd"/>
+      <w:r>
+        <w:t>est-ce</w:t>
+      </w:r>
       <w:r>
         <w:t xml:space="preserve"> qu’un dictionnaire en Python ?</w:t>
       </w:r>
@@ -2520,7 +2668,7 @@
       <w:pPr>
         <w:pStyle w:val="Titre2"/>
       </w:pPr>
-      <w:bookmarkStart w:id="13" w:name="_Toc90457788"/>
+      <w:bookmarkStart w:id="13" w:name="_Toc90471538"/>
       <w:r>
         <w:t>Comment créer un dictionnaire en Python ?</w:t>
       </w:r>
@@ -2712,7 +2860,7 @@
       <w:pPr>
         <w:pStyle w:val="Titre2"/>
       </w:pPr>
-      <w:bookmarkStart w:id="14" w:name="_Toc90457789"/>
+      <w:bookmarkStart w:id="14" w:name="_Toc90471539"/>
       <w:r>
         <w:t>Lister les opérations communes pour manipuler les dictionnaires</w:t>
       </w:r>
@@ -2796,14 +2944,243 @@
       <w:pPr>
         <w:pStyle w:val="Titre2"/>
       </w:pPr>
-      <w:bookmarkStart w:id="15" w:name="_Toc90457790"/>
+      <w:bookmarkStart w:id="15" w:name="_Toc90471540"/>
       <w:r>
         <w:t>Comment parcourir un dictionnaire ?</w:t>
       </w:r>
       <w:bookmarkEnd w:id="15"/>
     </w:p>
-    <w:p/>
-    <w:p/>
+    <w:p>
+      <w:pPr>
+        <w:spacing w:after="0"/>
+        <w:jc w:val="both"/>
+      </w:pPr>
+    </w:p>
+    <w:p>
+      <w:pPr>
+        <w:spacing w:after="0"/>
+        <w:jc w:val="both"/>
+      </w:pPr>
+    </w:p>
+    <w:tbl>
+      <w:tblPr>
+        <w:tblStyle w:val="Grilledutableau"/>
+        <w:tblW w:w="0" w:type="auto"/>
+        <w:tblLook w:val="04A0" w:firstRow="1" w:lastRow="0" w:firstColumn="1" w:lastColumn="0" w:noHBand="0" w:noVBand="1"/>
+      </w:tblPr>
+      <w:tblGrid>
+        <w:gridCol w:w="3397"/>
+      </w:tblGrid>
+      <w:tr>
+        <w:tc>
+          <w:tcPr>
+            <w:tcW w:w="3397" w:type="dxa"/>
+          </w:tcPr>
+          <w:p>
+            <w:pPr>
+              <w:jc w:val="both"/>
+            </w:pPr>
+            <w:r>
+              <w:t>Boucle For :</w:t>
+            </w:r>
+          </w:p>
+          <w:p>
+            <w:pPr>
+              <w:jc w:val="both"/>
+            </w:pPr>
+          </w:p>
+          <w:p>
+            <w:pPr>
+              <w:jc w:val="both"/>
+            </w:pPr>
+            <w:proofErr w:type="gramStart"/>
+            <w:r>
+              <w:t>for</w:t>
+            </w:r>
+            <w:proofErr w:type="gramEnd"/>
+            <w:r>
+              <w:t xml:space="preserve"> key, value in </w:t>
+            </w:r>
+            <w:proofErr w:type="spellStart"/>
+            <w:r>
+              <w:t>my_dict.items</w:t>
+            </w:r>
+            <w:proofErr w:type="spellEnd"/>
+            <w:r>
+              <w:t>() :</w:t>
+            </w:r>
+          </w:p>
+          <w:p>
+            <w:pPr>
+              <w:jc w:val="both"/>
+            </w:pPr>
+            <w:r>
+              <w:t xml:space="preserve">    </w:t>
+            </w:r>
+            <w:proofErr w:type="spellStart"/>
+            <w:proofErr w:type="gramStart"/>
+            <w:r>
+              <w:t>print</w:t>
+            </w:r>
+            <w:proofErr w:type="spellEnd"/>
+            <w:r>
+              <w:t>(</w:t>
+            </w:r>
+            <w:proofErr w:type="gramEnd"/>
+            <w:r>
+              <w:t>‘{} - {}’.format(key, value)</w:t>
+            </w:r>
+          </w:p>
+          <w:p>
+            <w:pPr>
+              <w:jc w:val="both"/>
+            </w:pPr>
+          </w:p>
+        </w:tc>
+      </w:tr>
+    </w:tbl>
+    <w:p>
+      <w:pPr>
+        <w:spacing w:after="0"/>
+        <w:jc w:val="both"/>
+      </w:pPr>
+    </w:p>
+    <w:tbl>
+      <w:tblPr>
+        <w:tblStyle w:val="Grilledutableau"/>
+        <w:tblW w:w="0" w:type="auto"/>
+        <w:tblLook w:val="04A0" w:firstRow="1" w:lastRow="0" w:firstColumn="1" w:lastColumn="0" w:noHBand="0" w:noVBand="1"/>
+      </w:tblPr>
+      <w:tblGrid>
+        <w:gridCol w:w="9062"/>
+      </w:tblGrid>
+      <w:tr>
+        <w:tc>
+          <w:tcPr>
+            <w:tcW w:w="9062" w:type="dxa"/>
+          </w:tcPr>
+          <w:p>
+            <w:pPr>
+              <w:jc w:val="both"/>
+            </w:pPr>
+            <w:proofErr w:type="gramStart"/>
+            <w:r>
+              <w:lastRenderedPageBreak/>
+              <w:t>Méthode .items</w:t>
+            </w:r>
+            <w:proofErr w:type="gramEnd"/>
+            <w:r>
+              <w:t>()</w:t>
+            </w:r>
+          </w:p>
+          <w:p>
+            <w:pPr>
+              <w:jc w:val="both"/>
+            </w:pPr>
+          </w:p>
+          <w:p>
+            <w:pPr>
+              <w:jc w:val="both"/>
+            </w:pPr>
+            <w:proofErr w:type="spellStart"/>
+            <w:r>
+              <w:t>Print</w:t>
+            </w:r>
+            <w:proofErr w:type="spellEnd"/>
+            <w:r>
+              <w:t>(</w:t>
+            </w:r>
+            <w:proofErr w:type="spellStart"/>
+            <w:r>
+              <w:t>my_</w:t>
+            </w:r>
+            <w:proofErr w:type="gramStart"/>
+            <w:r>
+              <w:t>dict.items</w:t>
+            </w:r>
+            <w:proofErr w:type="spellEnd"/>
+            <w:proofErr w:type="gramEnd"/>
+            <w:r>
+              <w:t>())</w:t>
+            </w:r>
+          </w:p>
+        </w:tc>
+      </w:tr>
+    </w:tbl>
+    <w:p>
+      <w:pPr>
+        <w:spacing w:after="0"/>
+        <w:jc w:val="both"/>
+      </w:pPr>
+    </w:p>
+    <w:p>
+      <w:pPr>
+        <w:spacing w:after="0"/>
+        <w:jc w:val="both"/>
+      </w:pPr>
+    </w:p>
+    <w:p>
+      <w:pPr>
+        <w:spacing w:after="0"/>
+        <w:jc w:val="both"/>
+      </w:pPr>
+    </w:p>
+    <w:p>
+      <w:pPr>
+        <w:spacing w:after="0"/>
+        <w:jc w:val="both"/>
+      </w:pPr>
+    </w:p>
+    <w:p>
+      <w:pPr>
+        <w:pStyle w:val="Titre2"/>
+      </w:pPr>
+      <w:bookmarkStart w:id="16" w:name="_Toc90471541"/>
+      <w:r>
+        <w:t>Manipuler un dictionnaire de listes</w:t>
+      </w:r>
+      <w:bookmarkEnd w:id="16"/>
+    </w:p>
+    <w:p>
+      <w:pPr>
+        <w:spacing w:after="0"/>
+        <w:jc w:val="both"/>
+      </w:pPr>
+    </w:p>
+    <w:p>
+      <w:pPr>
+        <w:spacing w:after="0"/>
+        <w:jc w:val="both"/>
+      </w:pPr>
+    </w:p>
+    <w:p>
+      <w:pPr>
+        <w:spacing w:after="0"/>
+        <w:jc w:val="both"/>
+      </w:pPr>
+    </w:p>
+    <w:p>
+      <w:pPr>
+        <w:spacing w:after="0"/>
+        <w:jc w:val="both"/>
+      </w:pPr>
+    </w:p>
+    <w:p>
+      <w:pPr>
+        <w:pStyle w:val="Titre2"/>
+      </w:pPr>
+      <w:bookmarkStart w:id="17" w:name="_Toc90471542"/>
+      <w:r>
+        <w:t>Manipuler un dictionnaire de dictionnaires</w:t>
+      </w:r>
+      <w:bookmarkEnd w:id="17"/>
+    </w:p>
+    <w:p>
+      <w:pPr>
+        <w:spacing w:after="0"/>
+        <w:jc w:val="both"/>
+      </w:pPr>
+    </w:p>
     <w:sectPr>
       <w:pgSz w:w="11906" w:h="16838"/>
       <w:pgMar w:top="1417" w:right="1417" w:bottom="1417" w:left="1417" w:header="708" w:footer="708" w:gutter="0"/>
@@ -3959,7 +4336,7 @@
   <w:rsids>
     <w:rsidRoot w:val="00AD416B"/>
     <w:rsid w:val="0048198C"/>
-    <w:rsid w:val="00872498"/>
+    <w:rsid w:val="009D6837"/>
     <w:rsid w:val="00A4535C"/>
     <w:rsid w:val="00AD416B"/>
   </w:rsids>

</xml_diff>